<commit_message>
Added SPSS output to module 09 in biostatistics-2
</commit_message>
<xml_diff>
--- a/biostats-2/module09/images/meta-analyses.docx
+++ b/biostats-2/module09/images/meta-analyses.docx
@@ -214,6 +214,9 @@
     </w:p>
     <w:p>
       <w:r>
+        <w:rPr>
+          <w:noProof/>
+        </w:rPr>
         <w:lastRenderedPageBreak/>
         <w:drawing>
           <wp:inline distT="0" distB="0" distL="0" distR="0" wp14:anchorId="7C96E939" wp14:editId="1852D09D">
@@ -254,6 +257,45 @@
     </w:p>
     <w:p>
       <w:r>
+        <w:drawing>
+          <wp:inline distT="0" distB="0" distL="0" distR="0" wp14:anchorId="215BD371" wp14:editId="54781242">
+            <wp:extent cx="5943600" cy="3507740"/>
+            <wp:effectExtent l="0" t="0" r="0" b="0"/>
+            <wp:docPr id="1824224670" name="Picture 1" descr="A graph of a funnel plot&#10;&#10;Description automatically generated"/>
+            <wp:cNvGraphicFramePr>
+              <a:graphicFrameLocks xmlns:a="http://schemas.openxmlformats.org/drawingml/2006/main" noChangeAspect="1"/>
+            </wp:cNvGraphicFramePr>
+            <a:graphic xmlns:a="http://schemas.openxmlformats.org/drawingml/2006/main">
+              <a:graphicData uri="http://schemas.openxmlformats.org/drawingml/2006/picture">
+                <pic:pic xmlns:pic="http://schemas.openxmlformats.org/drawingml/2006/picture">
+                  <pic:nvPicPr>
+                    <pic:cNvPr id="1824224670" name="Picture 1" descr="A graph of a funnel plot&#10;&#10;Description automatically generated"/>
+                    <pic:cNvPicPr/>
+                  </pic:nvPicPr>
+                  <pic:blipFill>
+                    <a:blip r:embed="rId10"/>
+                    <a:stretch>
+                      <a:fillRect/>
+                    </a:stretch>
+                  </pic:blipFill>
+                  <pic:spPr>
+                    <a:xfrm>
+                      <a:off x="0" y="0"/>
+                      <a:ext cx="5943600" cy="3507740"/>
+                    </a:xfrm>
+                    <a:prstGeom prst="rect">
+                      <a:avLst/>
+                    </a:prstGeom>
+                  </pic:spPr>
+                </pic:pic>
+              </a:graphicData>
+            </a:graphic>
+          </wp:inline>
+        </w:drawing>
+      </w:r>
+    </w:p>
+    <w:p>
+      <w:r>
         <w:rPr>
           <w:noProof/>
         </w:rPr>
@@ -273,7 +315,7 @@
                     <pic:cNvPicPr/>
                   </pic:nvPicPr>
                   <pic:blipFill>
-                    <a:blip r:embed="rId10"/>
+                    <a:blip r:embed="rId11"/>
                     <a:stretch>
                       <a:fillRect/>
                     </a:stretch>
@@ -299,6 +341,7 @@
         <w:rPr>
           <w:noProof/>
         </w:rPr>
+        <w:lastRenderedPageBreak/>
         <w:drawing>
           <wp:inline distT="0" distB="0" distL="0" distR="0" wp14:anchorId="37408BE8" wp14:editId="2BFF1BD8">
             <wp:extent cx="5943600" cy="1695450"/>
@@ -315,7 +358,7 @@
                     <pic:cNvPicPr/>
                   </pic:nvPicPr>
                   <pic:blipFill>
-                    <a:blip r:embed="rId11"/>
+                    <a:blip r:embed="rId12"/>
                     <a:stretch>
                       <a:fillRect/>
                     </a:stretch>
@@ -357,7 +400,7 @@
                     <pic:cNvPicPr/>
                   </pic:nvPicPr>
                   <pic:blipFill>
-                    <a:blip r:embed="rId12"/>
+                    <a:blip r:embed="rId13"/>
                     <a:stretch>
                       <a:fillRect/>
                     </a:stretch>
@@ -399,7 +442,7 @@
                     <pic:cNvPicPr/>
                   </pic:nvPicPr>
                   <pic:blipFill>
-                    <a:blip r:embed="rId13"/>
+                    <a:blip r:embed="rId14"/>
                     <a:stretch>
                       <a:fillRect/>
                     </a:stretch>
@@ -419,6 +462,55 @@
           </wp:inline>
         </w:drawing>
       </w:r>
+    </w:p>
+    <w:p>
+      <w:r>
+        <w:rPr>
+          <w:noProof/>
+        </w:rPr>
+        <w:drawing>
+          <wp:inline distT="0" distB="0" distL="0" distR="0" wp14:anchorId="7E99C327" wp14:editId="6BE0B4C3">
+            <wp:extent cx="2400300" cy="2066925"/>
+            <wp:effectExtent l="0" t="0" r="0" b="9525"/>
+            <wp:docPr id="147728012" name="Picture 1" descr="A screenshot of a table&#10;&#10;Description automatically generated"/>
+            <wp:cNvGraphicFramePr>
+              <a:graphicFrameLocks xmlns:a="http://schemas.openxmlformats.org/drawingml/2006/main" noChangeAspect="1"/>
+            </wp:cNvGraphicFramePr>
+            <a:graphic xmlns:a="http://schemas.openxmlformats.org/drawingml/2006/main">
+              <a:graphicData uri="http://schemas.openxmlformats.org/drawingml/2006/picture">
+                <pic:pic xmlns:pic="http://schemas.openxmlformats.org/drawingml/2006/picture">
+                  <pic:nvPicPr>
+                    <pic:cNvPr id="147728012" name="Picture 1" descr="A screenshot of a table&#10;&#10;Description automatically generated"/>
+                    <pic:cNvPicPr/>
+                  </pic:nvPicPr>
+                  <pic:blipFill>
+                    <a:blip r:embed="rId15"/>
+                    <a:stretch>
+                      <a:fillRect/>
+                    </a:stretch>
+                  </pic:blipFill>
+                  <pic:spPr>
+                    <a:xfrm>
+                      <a:off x="0" y="0"/>
+                      <a:ext cx="2400300" cy="2066925"/>
+                    </a:xfrm>
+                    <a:prstGeom prst="rect">
+                      <a:avLst/>
+                    </a:prstGeom>
+                  </pic:spPr>
+                </pic:pic>
+              </a:graphicData>
+            </a:graphic>
+          </wp:inline>
+        </w:drawing>
+      </w:r>
+    </w:p>
+    <w:p>
+      <w:pPr>
+        <w:rPr>
+          <w:noProof/>
+        </w:rPr>
+      </w:pPr>
     </w:p>
     <w:p>
       <w:r>
@@ -427,46 +519,7 @@
         </w:rPr>
         <w:lastRenderedPageBreak/>
         <w:drawing>
-          <wp:inline distT="0" distB="0" distL="0" distR="0" wp14:anchorId="7E99C327" wp14:editId="6BE0B4C3">
-            <wp:extent cx="2400300" cy="2066925"/>
-            <wp:effectExtent l="0" t="0" r="0" b="9525"/>
-            <wp:docPr id="147728012" name="Picture 1" descr="A screenshot of a table&#10;&#10;Description automatically generated"/>
-            <wp:cNvGraphicFramePr>
-              <a:graphicFrameLocks xmlns:a="http://schemas.openxmlformats.org/drawingml/2006/main" noChangeAspect="1"/>
-            </wp:cNvGraphicFramePr>
-            <a:graphic xmlns:a="http://schemas.openxmlformats.org/drawingml/2006/main">
-              <a:graphicData uri="http://schemas.openxmlformats.org/drawingml/2006/picture">
-                <pic:pic xmlns:pic="http://schemas.openxmlformats.org/drawingml/2006/picture">
-                  <pic:nvPicPr>
-                    <pic:cNvPr id="147728012" name="Picture 1" descr="A screenshot of a table&#10;&#10;Description automatically generated"/>
-                    <pic:cNvPicPr/>
-                  </pic:nvPicPr>
-                  <pic:blipFill>
-                    <a:blip r:embed="rId14"/>
-                    <a:stretch>
-                      <a:fillRect/>
-                    </a:stretch>
-                  </pic:blipFill>
-                  <pic:spPr>
-                    <a:xfrm>
-                      <a:off x="0" y="0"/>
-                      <a:ext cx="2400300" cy="2066925"/>
-                    </a:xfrm>
-                    <a:prstGeom prst="rect">
-                      <a:avLst/>
-                    </a:prstGeom>
-                  </pic:spPr>
-                </pic:pic>
-              </a:graphicData>
-            </a:graphic>
-          </wp:inline>
-        </w:drawing>
-      </w:r>
-    </w:p>
-    <w:p>
-      <w:r>
-        <w:drawing>
-          <wp:inline distT="0" distB="0" distL="0" distR="0" wp14:anchorId="7BD365FA" wp14:editId="0B097B98">
+          <wp:inline distT="0" distB="0" distL="0" distR="0" wp14:anchorId="7BD365FA" wp14:editId="58C6F6DC">
             <wp:extent cx="5943600" cy="4408170"/>
             <wp:effectExtent l="0" t="0" r="0" b="0"/>
             <wp:docPr id="1414755295" name="Picture 1" descr="A screenshot of a graph&#10;&#10;Description automatically generated"/>
@@ -481,7 +534,7 @@
                     <pic:cNvPicPr/>
                   </pic:nvPicPr>
                   <pic:blipFill>
-                    <a:blip r:embed="rId15"/>
+                    <a:blip r:embed="rId16"/>
                     <a:stretch>
                       <a:fillRect/>
                     </a:stretch>
@@ -490,6 +543,45 @@
                     <a:xfrm>
                       <a:off x="0" y="0"/>
                       <a:ext cx="5943600" cy="4408170"/>
+                    </a:xfrm>
+                    <a:prstGeom prst="rect">
+                      <a:avLst/>
+                    </a:prstGeom>
+                  </pic:spPr>
+                </pic:pic>
+              </a:graphicData>
+            </a:graphic>
+          </wp:inline>
+        </w:drawing>
+      </w:r>
+    </w:p>
+    <w:p>
+      <w:r>
+        <w:drawing>
+          <wp:inline distT="0" distB="0" distL="0" distR="0" wp14:anchorId="6DF28E25" wp14:editId="565F3F72">
+            <wp:extent cx="5943600" cy="3507740"/>
+            <wp:effectExtent l="0" t="0" r="0" b="0"/>
+            <wp:docPr id="1332693234" name="Picture 1"/>
+            <wp:cNvGraphicFramePr>
+              <a:graphicFrameLocks xmlns:a="http://schemas.openxmlformats.org/drawingml/2006/main" noChangeAspect="1"/>
+            </wp:cNvGraphicFramePr>
+            <a:graphic xmlns:a="http://schemas.openxmlformats.org/drawingml/2006/main">
+              <a:graphicData uri="http://schemas.openxmlformats.org/drawingml/2006/picture">
+                <pic:pic xmlns:pic="http://schemas.openxmlformats.org/drawingml/2006/picture">
+                  <pic:nvPicPr>
+                    <pic:cNvPr id="1332693234" name=""/>
+                    <pic:cNvPicPr/>
+                  </pic:nvPicPr>
+                  <pic:blipFill>
+                    <a:blip r:embed="rId17"/>
+                    <a:stretch>
+                      <a:fillRect/>
+                    </a:stretch>
+                  </pic:blipFill>
+                  <pic:spPr>
+                    <a:xfrm>
+                      <a:off x="0" y="0"/>
+                      <a:ext cx="5943600" cy="3507740"/>
                     </a:xfrm>
                     <a:prstGeom prst="rect">
                       <a:avLst/>

</xml_diff>